<commit_message>
add demo for redis
1. need to start the redis server
2. need to learn more about the redis server
</commit_message>
<xml_diff>
--- a/notes.docx
+++ b/notes.docx
@@ -96,14 +96,9 @@
         <w:t>demo-0.0.1-SNAPSHOT.jar</w:t>
       </w:r>
       <w:r>
-        <w:t xml:space="preserve">” to start the web service </w:t>
-      </w:r>
-      <w:bookmarkStart w:id="0" w:name="_GoBack"/>
-      <w:r>
-        <w:t>and then skip to “How to verify the RESTful API” to test it.</w:t>
-      </w:r>
-    </w:p>
-    <w:bookmarkEnd w:id="0"/>
+        <w:t>” to start the web service and then skip to “How to verify the RESTful API” to test it.</w:t>
+      </w:r>
+    </w:p>
     <w:p>
       <w:r>
         <w:t>When using Postman, you can import the file “</w:t>
@@ -546,13 +541,7 @@
         </w:numPr>
       </w:pPr>
       <w:r>
-        <w:t>How to “</w:t>
-      </w:r>
-      <w:r>
-        <w:t>Get all sessions of a vehicle in correct ordering</w:t>
-      </w:r>
-      <w:r>
-        <w:t>”?</w:t>
+        <w:t>How to “Get all sessions of a vehicle in correct ordering”?</w:t>
       </w:r>
     </w:p>
     <w:p>
@@ -695,14 +684,7 @@
           <w:lang w:bidi="he-IL"/>
         </w:rPr>
         <w:lastRenderedPageBreak/>
-        <w:t>Get a single session as an ordered list of the received positions by timestamp</w:t>
-      </w:r>
-      <w:r>
-        <w:rPr>
-          <w:rFonts w:ascii="CIDFont+F1" w:cs="CIDFont+F1"/>
-          <w:lang w:bidi="he-IL"/>
-        </w:rPr>
-        <w:t xml:space="preserve">? </w:t>
+        <w:t xml:space="preserve">Get a single session as an ordered list of the received positions by timestamp? </w:t>
       </w:r>
     </w:p>
     <w:p>
@@ -798,14 +780,7 @@
           <w:rFonts w:ascii="CIDFont+F1" w:cs="CIDFont+F1"/>
           <w:lang w:bidi="he-IL"/>
         </w:rPr>
-        <w:t>Get the last position of a certain vehicle</w:t>
-      </w:r>
-      <w:r>
-        <w:rPr>
-          <w:rFonts w:ascii="CIDFont+F1" w:cs="CIDFont+F1"/>
-          <w:lang w:bidi="he-IL"/>
-        </w:rPr>
-        <w:t>?</w:t>
+        <w:t>Get the last position of a certain vehicle?</w:t>
       </w:r>
     </w:p>
     <w:p>
@@ -906,6 +881,144 @@
       </w:r>
     </w:p>
     <w:p>
+      <w:proofErr w:type="spellStart"/>
+      <w:r>
+        <w:lastRenderedPageBreak/>
+        <w:t>Redis</w:t>
+      </w:r>
+      <w:proofErr w:type="spellEnd"/>
+      <w:r>
+        <w:t>:</w:t>
+      </w:r>
+    </w:p>
+    <w:p>
+      <w:hyperlink r:id="rId13" w:history="1">
+        <w:r>
+          <w:rPr>
+            <w:rStyle w:val="Hyperlink"/>
+          </w:rPr>
+          <w:t>http://www.runoob.com/redis/redis-install.html</w:t>
+        </w:r>
+      </w:hyperlink>
+    </w:p>
+    <w:p/>
+    <w:p>
+      <w:pPr>
+        <w:pStyle w:val="ListParagraph"/>
+        <w:numPr>
+          <w:ilvl w:val="0"/>
+          <w:numId w:val="7"/>
+        </w:numPr>
+      </w:pPr>
+      <w:r>
+        <w:t xml:space="preserve">Install the </w:t>
+      </w:r>
+      <w:proofErr w:type="spellStart"/>
+      <w:r>
+        <w:t>redis</w:t>
+      </w:r>
+      <w:proofErr w:type="spellEnd"/>
+    </w:p>
+    <w:p>
+      <w:pPr>
+        <w:pStyle w:val="ListParagraph"/>
+        <w:numPr>
+          <w:ilvl w:val="0"/>
+          <w:numId w:val="7"/>
+        </w:numPr>
+      </w:pPr>
+      <w:r>
+        <w:t xml:space="preserve">Start the </w:t>
+      </w:r>
+      <w:proofErr w:type="spellStart"/>
+      <w:r>
+        <w:t>redis</w:t>
+      </w:r>
+      <w:proofErr w:type="spellEnd"/>
+    </w:p>
+    <w:p>
+      <w:pPr>
+        <w:pStyle w:val="ListParagraph"/>
+        <w:numPr>
+          <w:ilvl w:val="1"/>
+          <w:numId w:val="7"/>
+        </w:numPr>
+      </w:pPr>
+      <w:r>
+        <w:t>Cd to directory</w:t>
+      </w:r>
+    </w:p>
+    <w:p>
+      <w:pPr>
+        <w:pStyle w:val="ListParagraph"/>
+        <w:numPr>
+          <w:ilvl w:val="1"/>
+          <w:numId w:val="7"/>
+        </w:numPr>
+      </w:pPr>
+      <w:r>
+        <w:t xml:space="preserve">redis-server.exe </w:t>
+      </w:r>
+      <w:proofErr w:type="spellStart"/>
+      <w:proofErr w:type="gramStart"/>
+      <w:r>
+        <w:t>redis.windows</w:t>
+      </w:r>
+      <w:proofErr w:type="gramEnd"/>
+      <w:r>
+        <w:t>.conf</w:t>
+      </w:r>
+      <w:proofErr w:type="spellEnd"/>
+    </w:p>
+    <w:p>
+      <w:pPr>
+        <w:pStyle w:val="ListParagraph"/>
+        <w:ind w:left="1080"/>
+      </w:pPr>
+      <w:bookmarkStart w:id="0" w:name="_GoBack"/>
+      <w:r>
+        <w:rPr>
+          <w:noProof/>
+        </w:rPr>
+        <w:drawing>
+          <wp:inline distT="0" distB="0" distL="0" distR="0" wp14:anchorId="67E51B0C" wp14:editId="2B574E48">
+            <wp:extent cx="5943600" cy="3106420"/>
+            <wp:effectExtent l="0" t="0" r="0" b="0"/>
+            <wp:docPr id="2" name="Picture 2"/>
+            <wp:cNvGraphicFramePr>
+              <a:graphicFrameLocks xmlns:a="http://schemas.openxmlformats.org/drawingml/2006/main" noChangeAspect="1"/>
+            </wp:cNvGraphicFramePr>
+            <a:graphic xmlns:a="http://schemas.openxmlformats.org/drawingml/2006/main">
+              <a:graphicData uri="http://schemas.openxmlformats.org/drawingml/2006/picture">
+                <pic:pic xmlns:pic="http://schemas.openxmlformats.org/drawingml/2006/picture">
+                  <pic:nvPicPr>
+                    <pic:cNvPr id="1" name=""/>
+                    <pic:cNvPicPr/>
+                  </pic:nvPicPr>
+                  <pic:blipFill>
+                    <a:blip r:embed="rId14"/>
+                    <a:stretch>
+                      <a:fillRect/>
+                    </a:stretch>
+                  </pic:blipFill>
+                  <pic:spPr>
+                    <a:xfrm>
+                      <a:off x="0" y="0"/>
+                      <a:ext cx="5943600" cy="3106420"/>
+                    </a:xfrm>
+                    <a:prstGeom prst="rect">
+                      <a:avLst/>
+                    </a:prstGeom>
+                  </pic:spPr>
+                </pic:pic>
+              </a:graphicData>
+            </a:graphic>
+          </wp:inline>
+        </w:drawing>
+      </w:r>
+    </w:p>
+    <w:bookmarkEnd w:id="0"/>
+    <w:p>
       <w:pPr>
         <w:pStyle w:val="ListParagraph"/>
       </w:pPr>
@@ -1012,6 +1125,95 @@
     </w:lvl>
   </w:abstractNum>
   <w:abstractNum w:abstractNumId="1" w15:restartNumberingAfterBreak="0">
+    <w:nsid w:val="20685D0A"/>
+    <w:multiLevelType w:val="hybridMultilevel"/>
+    <w:tmpl w:val="705CE20C"/>
+    <w:lvl w:ilvl="0" w:tplc="0409000F">
+      <w:start w:val="1"/>
+      <w:numFmt w:val="decimal"/>
+      <w:lvlText w:val="%1."/>
+      <w:lvlJc w:val="left"/>
+      <w:pPr>
+        <w:ind w:left="720" w:hanging="360"/>
+      </w:pPr>
+      <w:rPr>
+        <w:rFonts w:hint="default"/>
+      </w:rPr>
+    </w:lvl>
+    <w:lvl w:ilvl="1" w:tplc="04090019">
+      <w:start w:val="1"/>
+      <w:numFmt w:val="lowerLetter"/>
+      <w:lvlText w:val="%2."/>
+      <w:lvlJc w:val="left"/>
+      <w:pPr>
+        <w:ind w:left="1440" w:hanging="360"/>
+      </w:pPr>
+    </w:lvl>
+    <w:lvl w:ilvl="2" w:tplc="0409001B" w:tentative="1">
+      <w:start w:val="1"/>
+      <w:numFmt w:val="lowerRoman"/>
+      <w:lvlText w:val="%3."/>
+      <w:lvlJc w:val="right"/>
+      <w:pPr>
+        <w:ind w:left="2160" w:hanging="180"/>
+      </w:pPr>
+    </w:lvl>
+    <w:lvl w:ilvl="3" w:tplc="0409000F" w:tentative="1">
+      <w:start w:val="1"/>
+      <w:numFmt w:val="decimal"/>
+      <w:lvlText w:val="%4."/>
+      <w:lvlJc w:val="left"/>
+      <w:pPr>
+        <w:ind w:left="2880" w:hanging="360"/>
+      </w:pPr>
+    </w:lvl>
+    <w:lvl w:ilvl="4" w:tplc="04090019" w:tentative="1">
+      <w:start w:val="1"/>
+      <w:numFmt w:val="lowerLetter"/>
+      <w:lvlText w:val="%5."/>
+      <w:lvlJc w:val="left"/>
+      <w:pPr>
+        <w:ind w:left="3600" w:hanging="360"/>
+      </w:pPr>
+    </w:lvl>
+    <w:lvl w:ilvl="5" w:tplc="0409001B" w:tentative="1">
+      <w:start w:val="1"/>
+      <w:numFmt w:val="lowerRoman"/>
+      <w:lvlText w:val="%6."/>
+      <w:lvlJc w:val="right"/>
+      <w:pPr>
+        <w:ind w:left="4320" w:hanging="180"/>
+      </w:pPr>
+    </w:lvl>
+    <w:lvl w:ilvl="6" w:tplc="0409000F" w:tentative="1">
+      <w:start w:val="1"/>
+      <w:numFmt w:val="decimal"/>
+      <w:lvlText w:val="%7."/>
+      <w:lvlJc w:val="left"/>
+      <w:pPr>
+        <w:ind w:left="5040" w:hanging="360"/>
+      </w:pPr>
+    </w:lvl>
+    <w:lvl w:ilvl="7" w:tplc="04090019" w:tentative="1">
+      <w:start w:val="1"/>
+      <w:numFmt w:val="lowerLetter"/>
+      <w:lvlText w:val="%8."/>
+      <w:lvlJc w:val="left"/>
+      <w:pPr>
+        <w:ind w:left="5760" w:hanging="360"/>
+      </w:pPr>
+    </w:lvl>
+    <w:lvl w:ilvl="8" w:tplc="0409001B" w:tentative="1">
+      <w:start w:val="1"/>
+      <w:numFmt w:val="lowerRoman"/>
+      <w:lvlText w:val="%9."/>
+      <w:lvlJc w:val="right"/>
+      <w:pPr>
+        <w:ind w:left="6480" w:hanging="180"/>
+      </w:pPr>
+    </w:lvl>
+  </w:abstractNum>
+  <w:abstractNum w:abstractNumId="2" w15:restartNumberingAfterBreak="0">
     <w:nsid w:val="28F61F44"/>
     <w:multiLevelType w:val="hybridMultilevel"/>
     <w:tmpl w:val="BF2C7D76"/>
@@ -1100,7 +1302,7 @@
       </w:pPr>
     </w:lvl>
   </w:abstractNum>
-  <w:abstractNum w:abstractNumId="2" w15:restartNumberingAfterBreak="0">
+  <w:abstractNum w:abstractNumId="3" w15:restartNumberingAfterBreak="0">
     <w:nsid w:val="494A5131"/>
     <w:multiLevelType w:val="hybridMultilevel"/>
     <w:tmpl w:val="0890CA98"/>
@@ -1189,7 +1391,7 @@
       </w:pPr>
     </w:lvl>
   </w:abstractNum>
-  <w:abstractNum w:abstractNumId="3" w15:restartNumberingAfterBreak="0">
+  <w:abstractNum w:abstractNumId="4" w15:restartNumberingAfterBreak="0">
     <w:nsid w:val="5505653D"/>
     <w:multiLevelType w:val="hybridMultilevel"/>
     <w:tmpl w:val="1DC803A0"/>
@@ -1278,7 +1480,7 @@
       </w:pPr>
     </w:lvl>
   </w:abstractNum>
-  <w:abstractNum w:abstractNumId="4" w15:restartNumberingAfterBreak="0">
+  <w:abstractNum w:abstractNumId="5" w15:restartNumberingAfterBreak="0">
     <w:nsid w:val="5B907F2D"/>
     <w:multiLevelType w:val="hybridMultilevel"/>
     <w:tmpl w:val="78E44604"/>
@@ -1367,7 +1569,7 @@
       </w:pPr>
     </w:lvl>
   </w:abstractNum>
-  <w:abstractNum w:abstractNumId="5" w15:restartNumberingAfterBreak="0">
+  <w:abstractNum w:abstractNumId="6" w15:restartNumberingAfterBreak="0">
     <w:nsid w:val="661A451F"/>
     <w:multiLevelType w:val="hybridMultilevel"/>
     <w:tmpl w:val="CCB60302"/>
@@ -1457,22 +1659,25 @@
     </w:lvl>
   </w:abstractNum>
   <w:num w:numId="1">
-    <w:abstractNumId w:val="1"/>
+    <w:abstractNumId w:val="2"/>
   </w:num>
   <w:num w:numId="2">
-    <w:abstractNumId w:val="5"/>
+    <w:abstractNumId w:val="6"/>
   </w:num>
   <w:num w:numId="3">
     <w:abstractNumId w:val="0"/>
   </w:num>
   <w:num w:numId="4">
+    <w:abstractNumId w:val="4"/>
+  </w:num>
+  <w:num w:numId="5">
+    <w:abstractNumId w:val="5"/>
+  </w:num>
+  <w:num w:numId="6">
     <w:abstractNumId w:val="3"/>
   </w:num>
-  <w:num w:numId="5">
-    <w:abstractNumId w:val="4"/>
-  </w:num>
-  <w:num w:numId="6">
-    <w:abstractNumId w:val="2"/>
+  <w:num w:numId="7">
+    <w:abstractNumId w:val="1"/>
   </w:num>
 </w:numbering>
 </file>
@@ -1921,6 +2126,7 @@
   <w:style w:type="character" w:default="1" w:styleId="DefaultParagraphFont">
     <w:name w:val="Default Paragraph Font"/>
     <w:uiPriority w:val="1"/>
+    <w:semiHidden/>
     <w:unhideWhenUsed/>
   </w:style>
   <w:style w:type="table" w:default="1" w:styleId="TableNormal">
@@ -1989,6 +2195,87 @@
       <w:sz w:val="26"/>
       <w:szCs w:val="26"/>
     </w:rPr>
+  </w:style>
+  <w:style w:type="character" w:styleId="Hyperlink">
+    <w:name w:val="Hyperlink"/>
+    <w:basedOn w:val="DefaultParagraphFont"/>
+    <w:uiPriority w:val="99"/>
+    <w:unhideWhenUsed/>
+    <w:rsid w:val="003F6B95"/>
+    <w:rPr>
+      <w:color w:val="0563C1" w:themeColor="hyperlink"/>
+      <w:u w:val="single"/>
+    </w:rPr>
+  </w:style>
+  <w:style w:type="character" w:styleId="UnresolvedMention">
+    <w:name w:val="Unresolved Mention"/>
+    <w:basedOn w:val="DefaultParagraphFont"/>
+    <w:uiPriority w:val="99"/>
+    <w:semiHidden/>
+    <w:unhideWhenUsed/>
+    <w:rsid w:val="003F6B95"/>
+    <w:rPr>
+      <w:color w:val="808080"/>
+      <w:shd w:val="clear" w:color="auto" w:fill="E6E6E6"/>
+    </w:rPr>
+  </w:style>
+  <w:style w:type="paragraph" w:styleId="HTMLPreformatted">
+    <w:name w:val="HTML Preformatted"/>
+    <w:basedOn w:val="Normal"/>
+    <w:link w:val="HTMLPreformattedChar"/>
+    <w:uiPriority w:val="99"/>
+    <w:semiHidden/>
+    <w:unhideWhenUsed/>
+    <w:rsid w:val="003F6B95"/>
+    <w:pPr>
+      <w:tabs>
+        <w:tab w:val="left" w:pos="916"/>
+        <w:tab w:val="left" w:pos="1832"/>
+        <w:tab w:val="left" w:pos="2748"/>
+        <w:tab w:val="left" w:pos="3664"/>
+        <w:tab w:val="left" w:pos="4580"/>
+        <w:tab w:val="left" w:pos="5496"/>
+        <w:tab w:val="left" w:pos="6412"/>
+        <w:tab w:val="left" w:pos="7328"/>
+        <w:tab w:val="left" w:pos="8244"/>
+        <w:tab w:val="left" w:pos="9160"/>
+        <w:tab w:val="left" w:pos="10076"/>
+        <w:tab w:val="left" w:pos="10992"/>
+        <w:tab w:val="left" w:pos="11908"/>
+        <w:tab w:val="left" w:pos="12824"/>
+        <w:tab w:val="left" w:pos="13740"/>
+        <w:tab w:val="left" w:pos="14656"/>
+      </w:tabs>
+      <w:spacing w:after="0" w:line="240" w:lineRule="auto"/>
+    </w:pPr>
+    <w:rPr>
+      <w:rFonts w:ascii="Courier New" w:eastAsia="Times New Roman" w:hAnsi="Courier New" w:cs="Courier New"/>
+      <w:sz w:val="20"/>
+      <w:szCs w:val="20"/>
+    </w:rPr>
+  </w:style>
+  <w:style w:type="character" w:customStyle="1" w:styleId="HTMLPreformattedChar">
+    <w:name w:val="HTML Preformatted Char"/>
+    <w:basedOn w:val="DefaultParagraphFont"/>
+    <w:link w:val="HTMLPreformatted"/>
+    <w:uiPriority w:val="99"/>
+    <w:semiHidden/>
+    <w:rsid w:val="003F6B95"/>
+    <w:rPr>
+      <w:rFonts w:ascii="Courier New" w:eastAsia="Times New Roman" w:hAnsi="Courier New" w:cs="Courier New"/>
+      <w:sz w:val="20"/>
+      <w:szCs w:val="20"/>
+    </w:rPr>
+  </w:style>
+  <w:style w:type="character" w:customStyle="1" w:styleId="pln">
+    <w:name w:val="pln"/>
+    <w:basedOn w:val="DefaultParagraphFont"/>
+    <w:rsid w:val="003F6B95"/>
+  </w:style>
+  <w:style w:type="character" w:customStyle="1" w:styleId="pun">
+    <w:name w:val="pun"/>
+    <w:basedOn w:val="DefaultParagraphFont"/>
+    <w:rsid w:val="003F6B95"/>
   </w:style>
 </w:styles>
 </file>

</xml_diff>